<commit_message>
first commit on updated laptop
</commit_message>
<xml_diff>
--- a/apa_processed.docx
+++ b/apa_processed.docx
@@ -4,7 +4,7 @@
   <w:body>
     <w:p>
       <w:pPr>
-        <w:pStyle w:val="BlockText"/>
+        <w:pStyle w:val="BodyText"/>
       </w:pPr>
     </w:p>
     <w:sectPr>
@@ -16,6 +16,11 @@
     </w:sectPr>
   </w:body>
 </w:document>
+</file>
+
+<file path=word/comments.xml><?xml version="1.0" encoding="utf-8"?>
+<w:comments xmlns:wpc="http://schemas.microsoft.com/office/word/2010/wordprocessingCanvas" xmlns:mo="http://schemas.microsoft.com/office/mac/office/2008/main" xmlns:mc="http://schemas.openxmlformats.org/markup-compatibility/2006" xmlns:mv="urn:schemas-microsoft-com:mac:vml" xmlns:o="urn:schemas-microsoft-com:office:office" xmlns:r="http://schemas.openxmlformats.org/officeDocument/2006/relationships" xmlns:m="http://schemas.openxmlformats.org/officeDocument/2006/math" xmlns:v="urn:schemas-microsoft-com:vml" xmlns:wp14="http://schemas.microsoft.com/office/word/2010/wordprocessingDrawing" xmlns:wp="http://schemas.openxmlformats.org/drawingml/2006/wordprocessingDrawing" xmlns:w10="urn:schemas-microsoft-com:office:word" xmlns:w="http://schemas.openxmlformats.org/wordprocessingml/2006/main" xmlns:w14="http://schemas.microsoft.com/office/word/2010/wordml" xmlns:wpg="http://schemas.microsoft.com/office/word/2010/wordprocessingGroup" xmlns:wpi="http://schemas.microsoft.com/office/word/2010/wordprocessingInk" xmlns:wne="http://schemas.microsoft.com/office/word/2006/wordml" xmlns:wps="http://schemas.microsoft.com/office/word/2010/wordprocessingShape" mc:Ignorable="w14 wp14">
+</w:comments>
 </file>
 
 <file path=word/endnotes.xml><?xml version="1.0" encoding="utf-8"?>
@@ -65,7 +70,7 @@
       </w:tabs>
     </w:pPr>
     <w:r>
-      <w:t>TEMPLATE FOR THE APAQUARTO FORMAT</w:t>
+      <w:t>SPACE TO THINK</w:t>
     </w:r>
     <w:r>
       <w:tab/>
@@ -1812,6 +1817,22 @@
       <w:jc w:val="left"/>
     </w:pPr>
   </w:style>
+  <w:style w:type="paragraph" w:customStyle="1" w:styleId="BodyTextAfterTable">
+    <w:name w:val="Body Text After Table"/>
+    <w:basedOn w:val="BodyText"/>
+    <w:link w:val="BodyTextAfterTableChar"/>
+    <w:qFormat/>
+    <w:rsid w:val="00BB3FEC"/>
+    <w:pPr>
+      <w:spacing w:before="240"/>
+    </w:pPr>
+  </w:style>
+  <w:style w:type="character" w:customStyle="1" w:styleId="BodyTextAfterTableChar">
+    <w:name w:val="Body Text After Table Char"/>
+    <w:basedOn w:val="BodyTextChar"/>
+    <w:link w:val="BodyTextAfterTable"/>
+    <w:rsid w:val="00BB3FEC"/>
+  </w:style>
 </w:styles>
 </file>
 

</xml_diff>